<commit_message>
style:; modifcar una variable en la plantilla de WORD
</commit_message>
<xml_diff>
--- a/templates/plantilla.docx
+++ b/templates/plantilla.docx
@@ -711,7 +711,7 @@
           </mc:Choice>
           <mc:Fallback>
             <w:pict>
-              <v:shape w14:anchorId="0A07EB53" id="Graphic 5" o:spid="_x0000_s1026" style="position:absolute;margin-left:274.6pt;margin-top:40.85pt;width:19.35pt;height:37.8pt;z-index:251653120;visibility:visible;mso-wrap-style:square;mso-wrap-distance-left:0;mso-wrap-distance-top:0;mso-wrap-distance-right:0;mso-wrap-distance-bottom:0;mso-position-horizontal:absolute;mso-position-horizontal-relative:page;mso-position-vertical:absolute;mso-position-vertical-relative:text;v-text-anchor:top" coordsize="245745,480059" o:gfxdata="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" path="m245364,r-6096,l239268,6096r,467868l6096,473964r,-467868l239268,6096r,-6096l6096,,,,,6096,,473964r,6096l6096,480060r233172,l245364,480060r,-6096l245364,6096r,-6096xe" fillcolor="black" stroked="f">
+              <v:shape w14:anchorId="5B0CD8BC" id="Graphic 5" o:spid="_x0000_s1026" style="position:absolute;margin-left:274.6pt;margin-top:40.85pt;width:19.35pt;height:37.8pt;z-index:251653120;visibility:visible;mso-wrap-style:square;mso-wrap-distance-left:0;mso-wrap-distance-top:0;mso-wrap-distance-right:0;mso-wrap-distance-bottom:0;mso-position-horizontal:absolute;mso-position-horizontal-relative:page;mso-position-vertical:absolute;mso-position-vertical-relative:text;v-text-anchor:top" coordsize="245745,480059" o:gfxdata="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" path="m245364,r-6096,l239268,6096r,467868l6096,473964r,-467868l239268,6096r,-6096l6096,,,,,6096,,473964r,6096l6096,480060r233172,l245364,480060r,-6096l245364,6096r,-6096xe" fillcolor="black" stroked="f">
                 <v:path arrowok="t"/>
                 <w10:wrap anchorx="page"/>
               </v:shape>
@@ -851,7 +851,7 @@
           </mc:Choice>
           <mc:Fallback>
             <w:pict>
-              <v:shape w14:anchorId="1711EA46" id="Graphic 6" o:spid="_x0000_s1026" style="position:absolute;margin-left:363.65pt;margin-top:40.85pt;width:20.3pt;height:37.8pt;z-index:251655168;visibility:visible;mso-wrap-style:square;mso-wrap-distance-left:0;mso-wrap-distance-top:0;mso-wrap-distance-right:0;mso-wrap-distance-bottom:0;mso-position-horizontal:absolute;mso-position-horizontal-relative:page;mso-position-vertical:absolute;mso-position-vertical-relative:text;v-text-anchor:top" coordsize="257810,480059" o:gfxdata="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" path="m251447,l6096,,,,,6096,,473964r,6096l6096,480060r245351,l251447,473964r-245351,l6096,6096r245351,l251447,xem257543,r-6083,l251460,6096r,467868l251460,480060r6083,l257543,473964r,-467868l257543,xe" fillcolor="black" stroked="f">
+              <v:shape w14:anchorId="024B816C" id="Graphic 6" o:spid="_x0000_s1026" style="position:absolute;margin-left:363.65pt;margin-top:40.85pt;width:20.3pt;height:37.8pt;z-index:251655168;visibility:visible;mso-wrap-style:square;mso-wrap-distance-left:0;mso-wrap-distance-top:0;mso-wrap-distance-right:0;mso-wrap-distance-bottom:0;mso-position-horizontal:absolute;mso-position-horizontal-relative:page;mso-position-vertical:absolute;mso-position-vertical-relative:text;v-text-anchor:top" coordsize="257810,480059" o:gfxdata="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" path="m251447,l6096,,,,,6096,,473964r,6096l6096,480060r245351,l251447,473964r-245351,l6096,6096r245351,l251447,xem257543,r-6083,l251460,6096r,467868l251460,480060r6083,l257543,473964r,-467868l257543,xe" fillcolor="black" stroked="f">
                 <v:path arrowok="t"/>
                 <w10:wrap anchorx="page"/>
               </v:shape>
@@ -1188,7 +1188,7 @@
           </mc:Choice>
           <mc:Fallback>
             <w:pict>
-              <v:shape w14:anchorId="02713B4C" id="Graphic 8" o:spid="_x0000_s1026" style="position:absolute;margin-left:136.95pt;margin-top:-9.4pt;width:17.8pt;height:37.8pt;z-index:-251655168;visibility:visible;mso-wrap-style:square;mso-wrap-distance-left:0;mso-wrap-distance-top:0;mso-wrap-distance-right:0;mso-wrap-distance-bottom:0;mso-position-horizontal:absolute;mso-position-horizontal-relative:page;mso-position-vertical:absolute;mso-position-vertical-relative:text;v-text-anchor:top" coordsize="226060,480059" o:gfxdata="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" path="m225552,r-6096,l219456,6096r,467868l6096,473964r,-467868l219456,6096r,-6096l6096,,,,,6096,,473964r,6096l6096,480060r213360,l225552,480060r,-6096l225552,6096r,-6096xe" fillcolor="black" stroked="f">
+              <v:shape w14:anchorId="3F7CD122" id="Graphic 8" o:spid="_x0000_s1026" style="position:absolute;margin-left:136.95pt;margin-top:-9.4pt;width:17.8pt;height:37.8pt;z-index:-251655168;visibility:visible;mso-wrap-style:square;mso-wrap-distance-left:0;mso-wrap-distance-top:0;mso-wrap-distance-right:0;mso-wrap-distance-bottom:0;mso-position-horizontal:absolute;mso-position-horizontal-relative:page;mso-position-vertical:absolute;mso-position-vertical-relative:text;v-text-anchor:top" coordsize="226060,480059" o:gfxdata="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" path="m225552,r-6096,l219456,6096r,467868l6096,473964r,-467868l219456,6096r,-6096l6096,,,,,6096,,473964r,6096l6096,480060r213360,l225552,480060r,-6096l225552,6096r,-6096xe" fillcolor="black" stroked="f">
                 <v:path arrowok="t"/>
                 <w10:wrap anchorx="page"/>
               </v:shape>
@@ -3347,7 +3347,6 @@
                             <w:p>
                               <w:pPr>
                                 <w:spacing w:before="39"/>
-                                <w:ind w:left="515"/>
                                 <w:rPr>
                                   <w:rFonts w:ascii="Times New Roman"/>
                                   <w:color w:val="000000"/>
@@ -3361,7 +3360,7 @@
                                   <w:spacing w:val="-4"/>
                                   <w:sz w:val="26"/>
                                 </w:rPr>
-                                <w:t>1199</w:t>
+                                <w:t xml:space="preserve">   {{folio}}</w:t>
                               </w:r>
                             </w:p>
                           </w:txbxContent>
@@ -3416,7 +3415,6 @@
                       <w:p>
                         <w:pPr>
                           <w:spacing w:before="39"/>
-                          <w:ind w:left="515"/>
                           <w:rPr>
                             <w:rFonts w:ascii="Times New Roman"/>
                             <w:color w:val="000000"/>
@@ -3430,7 +3428,7 @@
                             <w:spacing w:val="-4"/>
                             <w:sz w:val="26"/>
                           </w:rPr>
-                          <w:t>1199</w:t>
+                          <w:t xml:space="preserve">   {{folio}}</w:t>
                         </w:r>
                       </w:p>
                     </w:txbxContent>
@@ -5960,7 +5958,7 @@
           </mc:Choice>
           <mc:Fallback>
             <w:pict>
-              <v:shape w14:anchorId="7D2494BE" id="Graphic 15" o:spid="_x0000_s1026" style="position:absolute;margin-left:51.1pt;margin-top:14.95pt;width:509.9pt;height:.5pt;z-index:-15725056;visibility:visible;mso-wrap-style:square;mso-wrap-distance-left:0;mso-wrap-distance-top:0;mso-wrap-distance-right:0;mso-wrap-distance-bottom:0;mso-position-horizontal:absolute;mso-position-horizontal-relative:page;mso-position-vertical:absolute;mso-position-vertical-relative:text;v-text-anchor:top" coordsize="6475730,6350" o:gfxdata="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" path="m6475476,l,,,6095r6475476,l6475476,xe" fillcolor="black" stroked="f">
+              <v:shape w14:anchorId="482A748C" id="Graphic 15" o:spid="_x0000_s1026" style="position:absolute;margin-left:51.1pt;margin-top:14.95pt;width:509.9pt;height:.5pt;z-index:-15725056;visibility:visible;mso-wrap-style:square;mso-wrap-distance-left:0;mso-wrap-distance-top:0;mso-wrap-distance-right:0;mso-wrap-distance-bottom:0;mso-position-horizontal:absolute;mso-position-horizontal-relative:page;mso-position-vertical:absolute;mso-position-vertical-relative:text;v-text-anchor:top" coordsize="6475730,6350" o:gfxdata="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" path="m6475476,l,,,6095r6475476,l6475476,xe" fillcolor="black" stroked="f">
                 <v:path arrowok="t"/>
                 <w10:wrap type="topAndBottom" anchorx="page"/>
               </v:shape>
@@ -6726,13 +6724,21 @@
                             <w:p>
                               <w:pPr>
                                 <w:spacing w:before="39"/>
-                                <w:ind w:left="515"/>
                                 <w:rPr>
                                   <w:rFonts w:ascii="Times New Roman"/>
                                   <w:color w:val="000000"/>
                                   <w:sz w:val="26"/>
                                 </w:rPr>
                               </w:pPr>
+                              <w:r>
+                                <w:rPr>
+                                  <w:rFonts w:ascii="Times New Roman"/>
+                                  <w:color w:val="000000"/>
+                                  <w:spacing w:val="-4"/>
+                                  <w:sz w:val="26"/>
+                                </w:rPr>
+                                <w:t xml:space="preserve">    </w:t>
+                              </w:r>
                               <w:r>
                                 <w:rPr>
                                   <w:rFonts w:ascii="Times New Roman"/>
@@ -6795,13 +6801,21 @@
                       <w:p>
                         <w:pPr>
                           <w:spacing w:before="39"/>
-                          <w:ind w:left="515"/>
                           <w:rPr>
                             <w:rFonts w:ascii="Times New Roman"/>
                             <w:color w:val="000000"/>
                             <w:sz w:val="26"/>
                           </w:rPr>
                         </w:pPr>
+                        <w:r>
+                          <w:rPr>
+                            <w:rFonts w:ascii="Times New Roman"/>
+                            <w:color w:val="000000"/>
+                            <w:spacing w:val="-4"/>
+                            <w:sz w:val="26"/>
+                          </w:rPr>
+                          <w:t xml:space="preserve">    </w:t>
+                        </w:r>
                         <w:r>
                           <w:rPr>
                             <w:rFonts w:ascii="Times New Roman"/>
@@ -7451,6 +7465,7 @@
               <w:t xml:space="preserve">mexicana de acreditación, </w:t>
             </w:r>
             <w:proofErr w:type="spellStart"/>
+            <w:proofErr w:type="gramStart"/>
             <w:r>
               <w:rPr>
                 <w:rFonts w:ascii="Microsoft Sans Serif" w:hAnsi="Microsoft Sans Serif"/>
@@ -7466,7 +7481,16 @@
                 <w:color w:val="333333"/>
                 <w:sz w:val="18"/>
               </w:rPr>
-              <w:t>,, A-0343-027/12, Vigente a partir del 2017-05-18.</w:t>
+              <w:t>,,</w:t>
+            </w:r>
+            <w:proofErr w:type="gramEnd"/>
+            <w:r>
+              <w:rPr>
+                <w:rFonts w:ascii="Microsoft Sans Serif" w:hAnsi="Microsoft Sans Serif"/>
+                <w:color w:val="333333"/>
+                <w:sz w:val="18"/>
+              </w:rPr>
+              <w:t xml:space="preserve"> A-0343-027/12, Vigente a partir del 2017-05-18.</w:t>
             </w:r>
           </w:p>
           <w:p>
@@ -7809,6 +7833,7 @@
                 <w:sz w:val="18"/>
               </w:rPr>
             </w:pPr>
+            <w:proofErr w:type="gramStart"/>
             <w:r>
               <w:rPr>
                 <w:rFonts w:ascii="Microsoft Sans Serif" w:hAnsi="Microsoft Sans Serif"/>
@@ -7834,6 +7859,7 @@
               </w:rPr>
               <w:t>acreditado</w:t>
             </w:r>
+            <w:proofErr w:type="gramEnd"/>
             <w:r>
               <w:rPr>
                 <w:rFonts w:ascii="Microsoft Sans Serif" w:hAnsi="Microsoft Sans Serif"/>
@@ -8043,86 +8069,7 @@
         <w:rPr>
           <w:rFonts w:ascii="Microsoft Sans Serif" w:hAnsi="Microsoft Sans Serif"/>
         </w:rPr>
-        <w:t>Cuitláhuac, Ver.,</w:t>
-      </w:r>
-      <w:r>
-        <w:rPr>
-          <w:rFonts w:ascii="Microsoft Sans Serif" w:hAnsi="Microsoft Sans Serif"/>
-          <w:spacing w:val="-2"/>
-        </w:rPr>
-        <w:t xml:space="preserve"> </w:t>
-      </w:r>
-      <w:r>
-        <w:rPr>
-          <w:rFonts w:ascii="Microsoft Sans Serif" w:hAnsi="Microsoft Sans Serif"/>
-        </w:rPr>
-        <w:t>a</w:t>
-      </w:r>
-      <w:r>
-        <w:rPr>
-          <w:rFonts w:ascii="Microsoft Sans Serif" w:hAnsi="Microsoft Sans Serif"/>
-          <w:spacing w:val="-2"/>
-        </w:rPr>
-        <w:t xml:space="preserve"> </w:t>
-      </w:r>
-      <w:r>
-        <w:rPr>
-          <w:rFonts w:ascii="Microsoft Sans Serif" w:hAnsi="Microsoft Sans Serif"/>
-        </w:rPr>
-        <w:t>03</w:t>
-      </w:r>
-      <w:r>
-        <w:rPr>
-          <w:rFonts w:ascii="Microsoft Sans Serif" w:hAnsi="Microsoft Sans Serif"/>
-          <w:spacing w:val="-3"/>
-        </w:rPr>
-        <w:t xml:space="preserve"> </w:t>
-      </w:r>
-      <w:r>
-        <w:rPr>
-          <w:rFonts w:ascii="Microsoft Sans Serif" w:hAnsi="Microsoft Sans Serif"/>
-        </w:rPr>
-        <w:t>de</w:t>
-      </w:r>
-      <w:r>
-        <w:rPr>
-          <w:rFonts w:ascii="Microsoft Sans Serif" w:hAnsi="Microsoft Sans Serif"/>
-          <w:spacing w:val="-3"/>
-        </w:rPr>
-        <w:t xml:space="preserve"> </w:t>
-      </w:r>
-      <w:r>
-        <w:rPr>
-          <w:rFonts w:ascii="Microsoft Sans Serif" w:hAnsi="Microsoft Sans Serif"/>
-        </w:rPr>
-        <w:t>mayo</w:t>
-      </w:r>
-      <w:r>
-        <w:rPr>
-          <w:rFonts w:ascii="Microsoft Sans Serif" w:hAnsi="Microsoft Sans Serif"/>
-          <w:spacing w:val="-2"/>
-        </w:rPr>
-        <w:t xml:space="preserve"> </w:t>
-      </w:r>
-      <w:r>
-        <w:rPr>
-          <w:rFonts w:ascii="Microsoft Sans Serif" w:hAnsi="Microsoft Sans Serif"/>
-        </w:rPr>
-        <w:t>del</w:t>
-      </w:r>
-      <w:r>
-        <w:rPr>
-          <w:rFonts w:ascii="Microsoft Sans Serif" w:hAnsi="Microsoft Sans Serif"/>
-          <w:spacing w:val="-2"/>
-        </w:rPr>
-        <w:t xml:space="preserve"> </w:t>
-      </w:r>
-      <w:r>
-        <w:rPr>
-          <w:rFonts w:ascii="Microsoft Sans Serif" w:hAnsi="Microsoft Sans Serif"/>
-          <w:spacing w:val="-4"/>
-        </w:rPr>
-        <w:t>2024</w:t>
+        <w:t>{{fecha}}</w:t>
       </w:r>
     </w:p>
     <w:p>
@@ -8256,7 +8203,7 @@
                 </mc:Choice>
                 <mc:Fallback>
                   <w:pict>
-                    <v:group w14:anchorId="4AABCD96" id="Group 21" o:spid="_x0000_s1026" style="position:absolute;margin-left:10.55pt;margin-top:36.1pt;width:117.85pt;height:91pt;z-index:15734272;mso-wrap-distance-left:0;mso-wrap-distance-right:0" coordsize="14966,11557" o:gfxdata="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">
+                    <v:group w14:anchorId="0A2CEC0C" id="Group 21" o:spid="_x0000_s1026" style="position:absolute;margin-left:10.55pt;margin-top:36.1pt;width:117.85pt;height:91pt;z-index:15734272;mso-wrap-distance-left:0;mso-wrap-distance-right:0" coordsize="14966,11557" o:gfxdata="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">
                       <v:shapetype id="_x0000_t75" coordsize="21600,21600" o:spt="75" o:preferrelative="t" path="m@4@5l@4@11@9@11@9@5xe" filled="f" stroked="f">
                         <v:stroke joinstyle="miter"/>
                         <v:formulas>
@@ -8324,6 +8271,7 @@
               <w:rPr>
                 <w:b/>
                 <w:sz w:val="24"/>
+                <w:u w:val="single"/>
               </w:rPr>
             </w:pPr>
             <w:r>
@@ -8393,7 +8341,7 @@
                 </mc:Choice>
                 <mc:Fallback>
                   <w:pict>
-                    <v:group w14:anchorId="1B5335A7" id="Group 23" o:spid="_x0000_s1026" style="position:absolute;margin-left:46.7pt;margin-top:41.35pt;width:55.9pt;height:59.6pt;z-index:15734784;mso-wrap-distance-left:0;mso-wrap-distance-right:0" coordsize="7099,7569" o:gfxdata="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">
+                    <v:group w14:anchorId="0C9E6CAF" id="Group 23" o:spid="_x0000_s1026" style="position:absolute;margin-left:46.7pt;margin-top:41.35pt;width:55.9pt;height:59.6pt;z-index:15734784;mso-wrap-distance-left:0;mso-wrap-distance-right:0" coordsize="7099,7569" o:gfxdata="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